<commit_message>
Justifying Why Separated Query Processor from UI
</commit_message>
<xml_diff>
--- a/MAMgo Dev Manual.docx
+++ b/MAMgo Dev Manual.docx
@@ -10,18 +10,27 @@
           <w:szCs w:val="32"/>
         </w:rPr>
       </w:pPr>
+      <w:proofErr w:type="spellStart"/>
       <w:r>
         <w:rPr>
           <w:sz w:val="28"/>
           <w:szCs w:val="32"/>
         </w:rPr>
-        <w:t>MAMgo Dev</w:t>
-      </w:r>
+        <w:t>MAMgo</w:t>
+      </w:r>
+      <w:proofErr w:type="spellEnd"/>
       <w:r>
         <w:rPr>
           <w:sz w:val="28"/>
           <w:szCs w:val="32"/>
         </w:rPr>
+        <w:t xml:space="preserve"> Dev</w:t>
+      </w:r>
+      <w:r>
+        <w:rPr>
+          <w:sz w:val="28"/>
+          <w:szCs w:val="32"/>
+        </w:rPr>
         <w:t xml:space="preserve"> Manual</w:t>
       </w:r>
     </w:p>
@@ -36,8 +45,21 @@
     </w:p>
     <w:p/>
     <w:p>
-      <w:r>
-        <w:t>MAMgo is a search engine, composed of entities that make up the entire system. The following are the elements in MAMgo:</w:t>
+      <w:proofErr w:type="spellStart"/>
+      <w:r>
+        <w:t>MAMgo</w:t>
+      </w:r>
+      <w:proofErr w:type="spellEnd"/>
+      <w:r>
+        <w:t xml:space="preserve"> is a search engine, composed of entities that make up the entire system. The following are the elements in </w:t>
+      </w:r>
+      <w:proofErr w:type="spellStart"/>
+      <w:r>
+        <w:t>MAMgo</w:t>
+      </w:r>
+      <w:proofErr w:type="spellEnd"/>
+      <w:r>
+        <w:t>:</w:t>
       </w:r>
     </w:p>
     <w:p>
@@ -68,8 +90,13 @@
           <w:numId w:val="1"/>
         </w:numPr>
       </w:pPr>
-      <w:r>
-        <w:t>doc_links – storing each download HTML document’s details</w:t>
+      <w:proofErr w:type="spellStart"/>
+      <w:r>
+        <w:t>doc_links</w:t>
+      </w:r>
+      <w:proofErr w:type="spellEnd"/>
+      <w:r>
+        <w:t xml:space="preserve"> – storing each download HTML document’s details</w:t>
       </w:r>
     </w:p>
     <w:p>
@@ -80,8 +107,13 @@
           <w:numId w:val="1"/>
         </w:numPr>
       </w:pPr>
-      <w:r>
-        <w:t>tag_index – storing the terms and their number of occurrence in each HTML document’s tags</w:t>
+      <w:proofErr w:type="spellStart"/>
+      <w:r>
+        <w:t>tag_index</w:t>
+      </w:r>
+      <w:proofErr w:type="spellEnd"/>
+      <w:r>
+        <w:t xml:space="preserve"> – storing the terms and their number of occurrence in each HTML document’s tags</w:t>
       </w:r>
     </w:p>
     <w:p>
@@ -92,8 +124,13 @@
           <w:numId w:val="1"/>
         </w:numPr>
       </w:pPr>
-      <w:r>
-        <w:t>pos_index – storing the terms and their position respective of the tag number in each HTML document’s tags</w:t>
+      <w:proofErr w:type="spellStart"/>
+      <w:r>
+        <w:t>pos_index</w:t>
+      </w:r>
+      <w:proofErr w:type="spellEnd"/>
+      <w:r>
+        <w:t xml:space="preserve"> – storing the terms and their position respective of the tag number in each HTML document’s tags</w:t>
       </w:r>
     </w:p>
     <w:p>
@@ -304,7 +341,27 @@
           <w:i/>
           <w:iCs/>
         </w:rPr>
-        <w:t>Indexing only the &lt;title&gt;, &lt;h1, h2…h6&gt;, &lt;b&gt;, &lt;em&gt;, &lt;body&gt; tags</w:t>
+        <w:t>Indexing only the &lt;title&gt;, &lt;h1, h2…h6&gt;, &lt;b&gt;, &lt;</w:t>
+      </w:r>
+      <w:proofErr w:type="spellStart"/>
+      <w:r>
+        <w:rPr>
+          <w:b/>
+          <w:bCs/>
+          <w:i/>
+          <w:iCs/>
+        </w:rPr>
+        <w:t>em</w:t>
+      </w:r>
+      <w:proofErr w:type="spellEnd"/>
+      <w:r>
+        <w:rPr>
+          <w:b/>
+          <w:bCs/>
+          <w:i/>
+          <w:iCs/>
+        </w:rPr>
+        <w:t>&gt;, &lt;body&gt; tags</w:t>
       </w:r>
     </w:p>
     <w:p>
@@ -328,7 +385,15 @@
         </w:numPr>
       </w:pPr>
       <w:r>
-        <w:t>&lt;h1, h2…h6&gt;, &lt;b&gt; and &lt;em&gt; tags to keep record of the importance of plaintext of those tags are in the HTML document</w:t>
+        <w:t>&lt;h1, h2…h6&gt;, &lt;b&gt; and &lt;</w:t>
+      </w:r>
+      <w:proofErr w:type="spellStart"/>
+      <w:r>
+        <w:t>em</w:t>
+      </w:r>
+      <w:proofErr w:type="spellEnd"/>
+      <w:r>
+        <w:t>&gt; tags to keep record of the importance of plaintext of those tags are in the HTML document</w:t>
       </w:r>
     </w:p>
     <w:p>
@@ -355,8 +420,6 @@
       <w:r>
         <w:t>ag is not included because t</w:t>
       </w:r>
-      <w:bookmarkStart w:id="0" w:name="_GoBack"/>
-      <w:bookmarkEnd w:id="0"/>
       <w:r>
         <w:t>his tag is only meant to store information and metadata about the HTML document, but what interests the indexer is just the content</w:t>
       </w:r>
@@ -378,10 +441,61 @@
           <w:i/>
           <w:iCs/>
         </w:rPr>
+        <w:t>Separating the query processor from the web UI</w:t>
+      </w:r>
+    </w:p>
+    <w:p>
+      <w:r>
+        <w:t xml:space="preserve">Honestly, this had to be done because the query processor is in Java, while the web UI is in HTML and CSS surely, but also in PHP. To solve this problem, a port was setup to allow for communication between the web UI (PHP) and the query processor </w:t>
+      </w:r>
+      <w:r>
+        <w:t>(Java), treating web UI (PHP) as the client and the query processor (Java) as the server.</w:t>
+      </w:r>
+    </w:p>
+    <w:p/>
+    <w:p>
+      <w:r>
+        <w:t>Even though this solution was meant to solve the original problem of d</w:t>
+      </w:r>
+      <w:r>
+        <w:t xml:space="preserve">ifferent languages, it made way </w:t>
+      </w:r>
+      <w:r>
+        <w:t>the search engine more memory efficient, though unfortunately, not more time efficient.</w:t>
+      </w:r>
+      <w:bookmarkStart w:id="0" w:name="_GoBack"/>
+      <w:bookmarkEnd w:id="0"/>
+    </w:p>
+    <w:p/>
+    <w:p>
+      <w:pPr>
+        <w:rPr>
+          <w:b/>
+          <w:bCs/>
+          <w:i/>
+          <w:iCs/>
+        </w:rPr>
+      </w:pPr>
+      <w:r>
+        <w:rPr>
+          <w:b/>
+          <w:bCs/>
+          <w:i/>
+          <w:iCs/>
+        </w:rPr>
+        <w:lastRenderedPageBreak/>
         <w:t>Using a VIEW, and not sending the result set as an array over the port</w:t>
       </w:r>
     </w:p>
     <w:p>
+      <w:pPr>
+        <w:rPr>
+          <w:b/>
+          <w:bCs/>
+          <w:i/>
+          <w:iCs/>
+        </w:rPr>
+      </w:pPr>
       <w:r>
         <w:t>The following are the reasons:</w:t>
       </w:r>
@@ -419,7 +533,49 @@
         </w:numPr>
       </w:pPr>
       <w:r>
-        <w:t>Fetching all the result set into an array would consume a lot of memory, compared to later on at the web UI taking parts of it only till the user indirectly requests for more</w:t>
+        <w:t>F</w:t>
+      </w:r>
+      <w:r>
+        <w:t>etching</w:t>
+      </w:r>
+      <w:r>
+        <w:t xml:space="preserve"> </w:t>
+      </w:r>
+      <w:r>
+        <w:t xml:space="preserve">the </w:t>
+      </w:r>
+      <w:r>
+        <w:t xml:space="preserve">entire </w:t>
+      </w:r>
+      <w:r>
+        <w:t>result set into an array</w:t>
+      </w:r>
+      <w:r>
+        <w:t xml:space="preserve"> on the server side</w:t>
+      </w:r>
+      <w:r>
+        <w:t xml:space="preserve"> would consume a lot</w:t>
+      </w:r>
+      <w:r>
+        <w:t xml:space="preserve"> of memory, compared to later</w:t>
+      </w:r>
+      <w:r>
+        <w:t xml:space="preserve"> fetching the results</w:t>
+      </w:r>
+      <w:r>
+        <w:t xml:space="preserve"> at the web UI</w:t>
+      </w:r>
+      <w:r>
+        <w:t xml:space="preserve">. </w:t>
+      </w:r>
+      <w:r>
+        <w:t>Thus, by creating a VIEW</w:t>
+      </w:r>
+      <w:r>
+        <w:t>, any sort of overhead from the s</w:t>
+      </w:r>
+      <w:r>
+        <w:t>ize of the result set is eliminated from the query processor (server) and is only there, if any, at the web UI (client) depending on whether the UI will extract the entire result set of the VIEW or only parts of it at a time.</w:t>
       </w:r>
     </w:p>
     <w:p>
@@ -447,6 +603,18 @@
       </w:r>
       <w:r>
         <w:t>other users</w:t>
+      </w:r>
+    </w:p>
+    <w:p>
+      <w:pPr>
+        <w:pStyle w:val="ListParagraph"/>
+        <w:numPr>
+          <w:ilvl w:val="0"/>
+          <w:numId w:val="3"/>
+        </w:numPr>
+      </w:pPr>
+      <w:r>
+        <w:t>Eliminates the need to create a session for the results, which could cause problems when multiple users are using the search engine</w:t>
       </w:r>
     </w:p>
     <w:sectPr>

</xml_diff>

<commit_message>
Justifying Why Stopwords had to be...
...removed the Indexer
</commit_message>
<xml_diff>
--- a/MAMgo Dev Manual.docx
+++ b/MAMgo Dev Manual.docx
@@ -441,32 +441,18 @@
           <w:i/>
           <w:iCs/>
         </w:rPr>
-        <w:t>Separating the query processor from the web UI</w:t>
-      </w:r>
-    </w:p>
-    <w:p>
-      <w:r>
-        <w:t xml:space="preserve">Honestly, this had to be done because the query processor is in Java, while the web UI is in HTML and CSS surely, but also in PHP. To solve this problem, a port was setup to allow for communication between the web UI (PHP) and the query processor </w:t>
-      </w:r>
-      <w:r>
-        <w:t>(Java), treating web UI (PHP) as the client and the query processor (Java) as the server.</w:t>
-      </w:r>
-    </w:p>
-    <w:p/>
-    <w:p>
-      <w:r>
-        <w:t>Even though this solution was meant to solve the original problem of d</w:t>
-      </w:r>
-      <w:r>
-        <w:t xml:space="preserve">ifferent languages, it made way </w:t>
-      </w:r>
-      <w:r>
-        <w:t>the search engine more memory efficient, though unfortunately, not more time efficient.</w:t>
-      </w:r>
+        <w:t>Not eliminating stop words when indexing</w:t>
+      </w:r>
+    </w:p>
+    <w:p>
+      <w:r>
+        <w:t>The elimination of stop-words had to be removed from the Indexer prior to the problem that would otherwise arise if the user types into the search bar a stop word, or if the phrase search of the user involves a stop word.</w:t>
+      </w:r>
+    </w:p>
+    <w:p>
       <w:bookmarkStart w:id="0" w:name="_GoBack"/>
       <w:bookmarkEnd w:id="0"/>
     </w:p>
-    <w:p/>
     <w:p>
       <w:pPr>
         <w:rPr>
@@ -483,7 +469,50 @@
           <w:i/>
           <w:iCs/>
         </w:rPr>
+        <w:t>Separating the query processor from the web UI</w:t>
+      </w:r>
+    </w:p>
+    <w:p>
+      <w:r>
+        <w:t xml:space="preserve">Honestly, this had to be done because the query processor is in Java, while the web UI is in HTML and CSS surely, but also in PHP. To solve this problem, a port was setup to allow for communication between the </w:t>
+      </w:r>
+      <w:r>
         <w:lastRenderedPageBreak/>
+        <w:t xml:space="preserve">web UI (PHP) and the query processor </w:t>
+      </w:r>
+      <w:r>
+        <w:t>(Java), treating web UI (PHP) as the client and the query processor (Java) as the server.</w:t>
+      </w:r>
+    </w:p>
+    <w:p/>
+    <w:p>
+      <w:r>
+        <w:t>Even though this solution was meant to solve the original problem of d</w:t>
+      </w:r>
+      <w:r>
+        <w:t xml:space="preserve">ifferent languages, it made way </w:t>
+      </w:r>
+      <w:r>
+        <w:t>the search engine more memory efficient, though unfortunately, not more time efficient.</w:t>
+      </w:r>
+    </w:p>
+    <w:p/>
+    <w:p>
+      <w:pPr>
+        <w:rPr>
+          <w:b/>
+          <w:bCs/>
+          <w:i/>
+          <w:iCs/>
+        </w:rPr>
+      </w:pPr>
+      <w:r>
+        <w:rPr>
+          <w:b/>
+          <w:bCs/>
+          <w:i/>
+          <w:iCs/>
+        </w:rPr>
         <w:t>Using a VIEW, and not sending the result set as an array over the port</w:t>
       </w:r>
     </w:p>

</xml_diff>

<commit_message>
Revert "Justifying Why Stopwords had to be..."
This reverts commit 05dab69c6bb849c09de65060ac17259719d0b6a1.
</commit_message>
<xml_diff>
--- a/MAMgo Dev Manual.docx
+++ b/MAMgo Dev Manual.docx
@@ -441,18 +441,32 @@
           <w:i/>
           <w:iCs/>
         </w:rPr>
-        <w:t>Not eliminating stop words when indexing</w:t>
-      </w:r>
-    </w:p>
-    <w:p>
-      <w:r>
-        <w:t>The elimination of stop-words had to be removed from the Indexer prior to the problem that would otherwise arise if the user types into the search bar a stop word, or if the phrase search of the user involves a stop word.</w:t>
-      </w:r>
-    </w:p>
-    <w:p>
+        <w:t>Separating the query processor from the web UI</w:t>
+      </w:r>
+    </w:p>
+    <w:p>
+      <w:r>
+        <w:t xml:space="preserve">Honestly, this had to be done because the query processor is in Java, while the web UI is in HTML and CSS surely, but also in PHP. To solve this problem, a port was setup to allow for communication between the web UI (PHP) and the query processor </w:t>
+      </w:r>
+      <w:r>
+        <w:t>(Java), treating web UI (PHP) as the client and the query processor (Java) as the server.</w:t>
+      </w:r>
+    </w:p>
+    <w:p/>
+    <w:p>
+      <w:r>
+        <w:t>Even though this solution was meant to solve the original problem of d</w:t>
+      </w:r>
+      <w:r>
+        <w:t xml:space="preserve">ifferent languages, it made way </w:t>
+      </w:r>
+      <w:r>
+        <w:t>the search engine more memory efficient, though unfortunately, not more time efficient.</w:t>
+      </w:r>
       <w:bookmarkStart w:id="0" w:name="_GoBack"/>
       <w:bookmarkEnd w:id="0"/>
     </w:p>
+    <w:p/>
     <w:p>
       <w:pPr>
         <w:rPr>
@@ -469,50 +483,7 @@
           <w:i/>
           <w:iCs/>
         </w:rPr>
-        <w:t>Separating the query processor from the web UI</w:t>
-      </w:r>
-    </w:p>
-    <w:p>
-      <w:r>
-        <w:t xml:space="preserve">Honestly, this had to be done because the query processor is in Java, while the web UI is in HTML and CSS surely, but also in PHP. To solve this problem, a port was setup to allow for communication between the </w:t>
-      </w:r>
-      <w:r>
         <w:lastRenderedPageBreak/>
-        <w:t xml:space="preserve">web UI (PHP) and the query processor </w:t>
-      </w:r>
-      <w:r>
-        <w:t>(Java), treating web UI (PHP) as the client and the query processor (Java) as the server.</w:t>
-      </w:r>
-    </w:p>
-    <w:p/>
-    <w:p>
-      <w:r>
-        <w:t>Even though this solution was meant to solve the original problem of d</w:t>
-      </w:r>
-      <w:r>
-        <w:t xml:space="preserve">ifferent languages, it made way </w:t>
-      </w:r>
-      <w:r>
-        <w:t>the search engine more memory efficient, though unfortunately, not more time efficient.</w:t>
-      </w:r>
-    </w:p>
-    <w:p/>
-    <w:p>
-      <w:pPr>
-        <w:rPr>
-          <w:b/>
-          <w:bCs/>
-          <w:i/>
-          <w:iCs/>
-        </w:rPr>
-      </w:pPr>
-      <w:r>
-        <w:rPr>
-          <w:b/>
-          <w:bCs/>
-          <w:i/>
-          <w:iCs/>
-        </w:rPr>
         <w:t>Using a VIEW, and not sending the result set as an array over the port</w:t>
       </w:r>
     </w:p>

</xml_diff>

<commit_message>
Justifying Why Stopwords are kept in Indexer
</commit_message>
<xml_diff>
--- a/MAMgo Dev Manual.docx
+++ b/MAMgo Dev Manual.docx
@@ -441,32 +441,18 @@
           <w:i/>
           <w:iCs/>
         </w:rPr>
-        <w:t>Separating the query processor from the web UI</w:t>
-      </w:r>
-    </w:p>
-    <w:p>
-      <w:r>
-        <w:t xml:space="preserve">Honestly, this had to be done because the query processor is in Java, while the web UI is in HTML and CSS surely, but also in PHP. To solve this problem, a port was setup to allow for communication between the web UI (PHP) and the query processor </w:t>
-      </w:r>
-      <w:r>
-        <w:t>(Java), treating web UI (PHP) as the client and the query processor (Java) as the server.</w:t>
-      </w:r>
-    </w:p>
-    <w:p/>
-    <w:p>
-      <w:r>
-        <w:t>Even though this solution was meant to solve the original problem of d</w:t>
-      </w:r>
-      <w:r>
-        <w:t xml:space="preserve">ifferent languages, it made way </w:t>
-      </w:r>
-      <w:r>
-        <w:t>the search engine more memory efficient, though unfortunately, not more time efficient.</w:t>
-      </w:r>
+        <w:t>Not eliminating stop words when indexing</w:t>
+      </w:r>
+    </w:p>
+    <w:p>
+      <w:r>
+        <w:t>The elimination of stop-words had to be removed from the Indexer prior to the problem that would otherwise arise if the user types into the search bar a stop word, or if the phrase search of the user involves a stop word.</w:t>
+      </w:r>
+    </w:p>
+    <w:p>
       <w:bookmarkStart w:id="0" w:name="_GoBack"/>
       <w:bookmarkEnd w:id="0"/>
     </w:p>
-    <w:p/>
     <w:p>
       <w:pPr>
         <w:rPr>
@@ -483,7 +469,50 @@
           <w:i/>
           <w:iCs/>
         </w:rPr>
+        <w:t>Separating the query processor from the web UI</w:t>
+      </w:r>
+    </w:p>
+    <w:p>
+      <w:r>
+        <w:t xml:space="preserve">Honestly, this had to be done because the query processor is in Java, while the web UI is in HTML and CSS surely, but also in PHP. To solve this problem, a port was setup to allow for communication between the </w:t>
+      </w:r>
+      <w:r>
         <w:lastRenderedPageBreak/>
+        <w:t xml:space="preserve">web UI (PHP) and the query processor </w:t>
+      </w:r>
+      <w:r>
+        <w:t>(Java), treating web UI (PHP) as the client and the query processor (Java) as the server.</w:t>
+      </w:r>
+    </w:p>
+    <w:p/>
+    <w:p>
+      <w:r>
+        <w:t>Even though this solution was meant to solve the original problem of d</w:t>
+      </w:r>
+      <w:r>
+        <w:t xml:space="preserve">ifferent languages, it made way </w:t>
+      </w:r>
+      <w:r>
+        <w:t>the search engine more memory efficient, though unfortunately, not more time efficient.</w:t>
+      </w:r>
+    </w:p>
+    <w:p/>
+    <w:p>
+      <w:pPr>
+        <w:rPr>
+          <w:b/>
+          <w:bCs/>
+          <w:i/>
+          <w:iCs/>
+        </w:rPr>
+      </w:pPr>
+      <w:r>
+        <w:rPr>
+          <w:b/>
+          <w:bCs/>
+          <w:i/>
+          <w:iCs/>
+        </w:rPr>
         <w:t>Using a VIEW, and not sending the result set as an array over the port</w:t>
       </w:r>
     </w:p>

</xml_diff>

<commit_message>
Justifying Why Both Original and Stemmed Form of Word is Stored
</commit_message>
<xml_diff>
--- a/MAMgo Dev Manual.docx
+++ b/MAMgo Dev Manual.docx
@@ -10,27 +10,18 @@
           <w:szCs w:val="32"/>
         </w:rPr>
       </w:pPr>
-      <w:proofErr w:type="spellStart"/>
       <w:r>
         <w:rPr>
           <w:sz w:val="28"/>
           <w:szCs w:val="32"/>
         </w:rPr>
-        <w:t>MAMgo</w:t>
-      </w:r>
-      <w:proofErr w:type="spellEnd"/>
+        <w:t>MAMgo Dev</w:t>
+      </w:r>
       <w:r>
         <w:rPr>
           <w:sz w:val="28"/>
           <w:szCs w:val="32"/>
         </w:rPr>
-        <w:t xml:space="preserve"> Dev</w:t>
-      </w:r>
-      <w:r>
-        <w:rPr>
-          <w:sz w:val="28"/>
-          <w:szCs w:val="32"/>
-        </w:rPr>
         <w:t xml:space="preserve"> Manual</w:t>
       </w:r>
     </w:p>
@@ -45,21 +36,8 @@
     </w:p>
     <w:p/>
     <w:p>
-      <w:proofErr w:type="spellStart"/>
-      <w:r>
-        <w:t>MAMgo</w:t>
-      </w:r>
-      <w:proofErr w:type="spellEnd"/>
-      <w:r>
-        <w:t xml:space="preserve"> is a search engine, composed of entities that make up the entire system. The following are the elements in </w:t>
-      </w:r>
-      <w:proofErr w:type="spellStart"/>
-      <w:r>
-        <w:t>MAMgo</w:t>
-      </w:r>
-      <w:proofErr w:type="spellEnd"/>
-      <w:r>
-        <w:t>:</w:t>
+      <w:r>
+        <w:t>MAMgo is a search engine, composed of entities that make up the entire system. The following are the elements in MAMgo:</w:t>
       </w:r>
     </w:p>
     <w:p>
@@ -90,13 +68,8 @@
           <w:numId w:val="1"/>
         </w:numPr>
       </w:pPr>
-      <w:proofErr w:type="spellStart"/>
-      <w:r>
-        <w:t>doc_links</w:t>
-      </w:r>
-      <w:proofErr w:type="spellEnd"/>
-      <w:r>
-        <w:t xml:space="preserve"> – storing each download HTML document’s details</w:t>
+      <w:r>
+        <w:t>doc_links – storing each download HTML document’s details</w:t>
       </w:r>
     </w:p>
     <w:p>
@@ -107,13 +80,8 @@
           <w:numId w:val="1"/>
         </w:numPr>
       </w:pPr>
-      <w:proofErr w:type="spellStart"/>
-      <w:r>
-        <w:t>tag_index</w:t>
-      </w:r>
-      <w:proofErr w:type="spellEnd"/>
-      <w:r>
-        <w:t xml:space="preserve"> – storing the terms and their number of occurrence in each HTML document’s tags</w:t>
+      <w:r>
+        <w:t>tag_index – storing the terms and their number of occurrence in each HTML document’s tags</w:t>
       </w:r>
     </w:p>
     <w:p>
@@ -124,13 +92,8 @@
           <w:numId w:val="1"/>
         </w:numPr>
       </w:pPr>
-      <w:proofErr w:type="spellStart"/>
-      <w:r>
-        <w:t>pos_index</w:t>
-      </w:r>
-      <w:proofErr w:type="spellEnd"/>
-      <w:r>
-        <w:t xml:space="preserve"> – storing the terms and their position respective of the tag number in each HTML document’s tags</w:t>
+      <w:r>
+        <w:t>pos_index – storing the terms and their position respective of the tag number in each HTML document’s tags</w:t>
       </w:r>
     </w:p>
     <w:p>
@@ -341,27 +304,7 @@
           <w:i/>
           <w:iCs/>
         </w:rPr>
-        <w:t>Indexing only the &lt;title&gt;, &lt;h1, h2…h6&gt;, &lt;b&gt;, &lt;</w:t>
-      </w:r>
-      <w:proofErr w:type="spellStart"/>
-      <w:r>
-        <w:rPr>
-          <w:b/>
-          <w:bCs/>
-          <w:i/>
-          <w:iCs/>
-        </w:rPr>
-        <w:t>em</w:t>
-      </w:r>
-      <w:proofErr w:type="spellEnd"/>
-      <w:r>
-        <w:rPr>
-          <w:b/>
-          <w:bCs/>
-          <w:i/>
-          <w:iCs/>
-        </w:rPr>
-        <w:t>&gt;, &lt;body&gt; tags</w:t>
+        <w:t>Indexing only the &lt;title&gt;, &lt;h1, h2…h6&gt;, &lt;b&gt;, &lt;em&gt;, &lt;body&gt; tags</w:t>
       </w:r>
     </w:p>
     <w:p>
@@ -385,15 +328,7 @@
         </w:numPr>
       </w:pPr>
       <w:r>
-        <w:t>&lt;h1, h2…h6&gt;, &lt;b&gt; and &lt;</w:t>
-      </w:r>
-      <w:proofErr w:type="spellStart"/>
-      <w:r>
-        <w:t>em</w:t>
-      </w:r>
-      <w:proofErr w:type="spellEnd"/>
-      <w:r>
-        <w:t>&gt; tags to keep record of the importance of plaintext of those tags are in the HTML document</w:t>
+        <w:t>&lt;h1, h2…h6&gt;, &lt;b&gt; and &lt;em&gt; tags to keep record of the importance of plaintext of those tags are in the HTML document</w:t>
       </w:r>
     </w:p>
     <w:p>
@@ -449,10 +384,34 @@
         <w:t>The elimination of stop-words had to be removed from the Indexer prior to the problem that would otherwise arise if the user types into the search bar a stop word, or if the phrase search of the user involves a stop word.</w:t>
       </w:r>
     </w:p>
-    <w:p>
+    <w:p/>
+    <w:p>
+      <w:pPr>
+        <w:rPr>
+          <w:b/>
+          <w:bCs/>
+          <w:i/>
+          <w:iCs/>
+        </w:rPr>
+      </w:pPr>
+      <w:r>
+        <w:rPr>
+          <w:b/>
+          <w:bCs/>
+          <w:i/>
+          <w:iCs/>
+        </w:rPr>
+        <w:t>Storing both the original and stemmed form of the word</w:t>
+      </w:r>
+    </w:p>
+    <w:p>
+      <w:r>
+        <w:t>Previously, only the stemmed form of the word was stored, but this gave rise to a problem when the user phrase searches, which involves searching for the exact string literals in the same exact order of the search query, therefore, the original form of the word had to be stored as well.</w:t>
+      </w:r>
       <w:bookmarkStart w:id="0" w:name="_GoBack"/>
       <w:bookmarkEnd w:id="0"/>
     </w:p>
+    <w:p/>
     <w:p>
       <w:pPr>
         <w:rPr>
@@ -474,11 +433,7 @@
     </w:p>
     <w:p>
       <w:r>
-        <w:t xml:space="preserve">Honestly, this had to be done because the query processor is in Java, while the web UI is in HTML and CSS surely, but also in PHP. To solve this problem, a port was setup to allow for communication between the </w:t>
-      </w:r>
-      <w:r>
-        <w:lastRenderedPageBreak/>
-        <w:t xml:space="preserve">web UI (PHP) and the query processor </w:t>
+        <w:t xml:space="preserve">Honestly, this had to be done because the query processor is in Java, while the web UI is in HTML and CSS surely, but also in PHP. To solve this problem, a port was setup to allow for communication between the web UI (PHP) and the query processor </w:t>
       </w:r>
       <w:r>
         <w:t>(Java), treating web UI (PHP) as the client and the query processor (Java) as the server.</w:t>

</xml_diff>

<commit_message>
Justifying why Duplicates Are Kept when Indexing
</commit_message>
<xml_diff>
--- a/MAMgo Dev Manual.docx
+++ b/MAMgo Dev Manual.docx
@@ -407,6 +407,34 @@
     <w:p>
       <w:r>
         <w:t>Previously, only the stemmed form of the word was stored, but this gave rise to a problem when the user phrase searches, which involves searching for the exact string literals in the same exact order of the search query, therefore, the original form of the word had to be stored as well.</w:t>
+      </w:r>
+    </w:p>
+    <w:p/>
+    <w:p>
+      <w:pPr>
+        <w:rPr>
+          <w:b/>
+          <w:bCs/>
+          <w:i/>
+          <w:iCs/>
+        </w:rPr>
+      </w:pPr>
+      <w:r>
+        <w:rPr>
+          <w:b/>
+          <w:bCs/>
+          <w:i/>
+          <w:iCs/>
+        </w:rPr>
+        <w:t>Not removing duplicates when indexing</w:t>
+      </w:r>
+    </w:p>
+    <w:p>
+      <w:r>
+        <w:t>The removal of duplicates would have caused problems when storing the position of the words, and so was removed from th</w:t>
+      </w:r>
+      <w:r>
+        <w:t>e implementation of the indexer. Besides, keeping duplicates won’t cause problems as long as encountering the same term again just increases the count of this term.</w:t>
       </w:r>
       <w:bookmarkStart w:id="0" w:name="_GoBack"/>
       <w:bookmarkEnd w:id="0"/>

</xml_diff>

<commit_message>
Updaing Assumption of <title> Tag
</commit_message>
<xml_diff>
--- a/MAMgo Dev Manual.docx
+++ b/MAMgo Dev Manual.docx
@@ -275,6 +275,43 @@
         <w:pStyle w:val="Heading1"/>
       </w:pPr>
       <w:r>
+        <w:t>Assumptions</w:t>
+      </w:r>
+    </w:p>
+    <w:p/>
+    <w:p>
+      <w:pPr>
+        <w:rPr>
+          <w:b/>
+          <w:bCs/>
+          <w:i/>
+          <w:iCs/>
+        </w:rPr>
+      </w:pPr>
+      <w:r>
+        <w:rPr>
+          <w:b/>
+          <w:bCs/>
+          <w:i/>
+          <w:iCs/>
+        </w:rPr>
+        <w:t>Every HTML document has only one &lt;title&gt; tag, and is in the &lt;header&gt;</w:t>
+      </w:r>
+    </w:p>
+    <w:p>
+      <w:r>
+        <w:t>This is a valid assumption as this is how those tags should be used.</w:t>
+      </w:r>
+    </w:p>
+    <w:p>
+      <w:bookmarkStart w:id="0" w:name="_GoBack"/>
+      <w:bookmarkEnd w:id="0"/>
+    </w:p>
+    <w:p>
+      <w:pPr>
+        <w:pStyle w:val="Heading1"/>
+      </w:pPr>
+      <w:r>
         <w:t>Justifications</w:t>
       </w:r>
     </w:p>
@@ -381,6 +418,7 @@
     </w:p>
     <w:p>
       <w:r>
+        <w:lastRenderedPageBreak/>
         <w:t>The elimination of stop-words had to be removed from the Indexer prior to the problem that would otherwise arise if the user types into the search bar a stop word, or if the phrase search of the user involves a stop word.</w:t>
       </w:r>
     </w:p>
@@ -436,8 +474,6 @@
       <w:r>
         <w:t>e implementation of the indexer. Besides, keeping duplicates won’t cause problems as long as encountering the same term again just increases the count of this term.</w:t>
       </w:r>
-      <w:bookmarkStart w:id="0" w:name="_GoBack"/>
-      <w:bookmarkEnd w:id="0"/>
     </w:p>
     <w:p/>
     <w:p>

</xml_diff>

<commit_message>
Correcting Assumption of <title> Tag
</commit_message>
<xml_diff>
--- a/MAMgo Dev Manual.docx
+++ b/MAMgo Dev Manual.docx
@@ -302,11 +302,13 @@
       <w:r>
         <w:t>This is a valid assumption as this is how those tags should be used.</w:t>
       </w:r>
-    </w:p>
-    <w:p>
+      <w:r>
+        <w:t xml:space="preserve"> This assumption is only done in the Indexer, and almost doesn’t affect the system, except with phrase searching, if the assumption is removed.</w:t>
+      </w:r>
       <w:bookmarkStart w:id="0" w:name="_GoBack"/>
       <w:bookmarkEnd w:id="0"/>
     </w:p>
+    <w:p/>
     <w:p>
       <w:pPr>
         <w:pStyle w:val="Heading1"/>

</xml_diff>

<commit_message>
Removing Assumption of <title> Tag
</commit_message>
<xml_diff>
--- a/MAMgo Dev Manual.docx
+++ b/MAMgo Dev Manual.docx
@@ -10,18 +10,27 @@
           <w:szCs w:val="32"/>
         </w:rPr>
       </w:pPr>
+      <w:proofErr w:type="spellStart"/>
       <w:r>
         <w:rPr>
           <w:sz w:val="28"/>
           <w:szCs w:val="32"/>
         </w:rPr>
-        <w:t>MAMgo Dev</w:t>
-      </w:r>
+        <w:t>MAMgo</w:t>
+      </w:r>
+      <w:proofErr w:type="spellEnd"/>
       <w:r>
         <w:rPr>
           <w:sz w:val="28"/>
           <w:szCs w:val="32"/>
         </w:rPr>
+        <w:t xml:space="preserve"> Dev</w:t>
+      </w:r>
+      <w:r>
+        <w:rPr>
+          <w:sz w:val="28"/>
+          <w:szCs w:val="32"/>
+        </w:rPr>
         <w:t xml:space="preserve"> Manual</w:t>
       </w:r>
     </w:p>
@@ -36,8 +45,21 @@
     </w:p>
     <w:p/>
     <w:p>
-      <w:r>
-        <w:t>MAMgo is a search engine, composed of entities that make up the entire system. The following are the elements in MAMgo:</w:t>
+      <w:proofErr w:type="spellStart"/>
+      <w:r>
+        <w:t>MAMgo</w:t>
+      </w:r>
+      <w:proofErr w:type="spellEnd"/>
+      <w:r>
+        <w:t xml:space="preserve"> is a search engine, composed of entities that make up the entire system. The following are the elements in </w:t>
+      </w:r>
+      <w:proofErr w:type="spellStart"/>
+      <w:r>
+        <w:t>MAMgo</w:t>
+      </w:r>
+      <w:proofErr w:type="spellEnd"/>
+      <w:r>
+        <w:t>:</w:t>
       </w:r>
     </w:p>
     <w:p>
@@ -68,8 +90,13 @@
           <w:numId w:val="1"/>
         </w:numPr>
       </w:pPr>
-      <w:r>
-        <w:t>doc_links – storing each download HTML document’s details</w:t>
+      <w:proofErr w:type="spellStart"/>
+      <w:r>
+        <w:t>doc_links</w:t>
+      </w:r>
+      <w:proofErr w:type="spellEnd"/>
+      <w:r>
+        <w:t xml:space="preserve"> – storing each download HTML document’s details</w:t>
       </w:r>
     </w:p>
     <w:p>
@@ -80,8 +107,13 @@
           <w:numId w:val="1"/>
         </w:numPr>
       </w:pPr>
-      <w:r>
-        <w:t>tag_index – storing the terms and their number of occurrence in each HTML document’s tags</w:t>
+      <w:proofErr w:type="spellStart"/>
+      <w:r>
+        <w:t>tag_index</w:t>
+      </w:r>
+      <w:proofErr w:type="spellEnd"/>
+      <w:r>
+        <w:t xml:space="preserve"> – storing the terms and their number of occurrence in each HTML document’s tags</w:t>
       </w:r>
     </w:p>
     <w:p>
@@ -92,8 +124,13 @@
           <w:numId w:val="1"/>
         </w:numPr>
       </w:pPr>
-      <w:r>
-        <w:t>pos_index – storing the terms and their position respective of the tag number in each HTML document’s tags</w:t>
+      <w:proofErr w:type="spellStart"/>
+      <w:r>
+        <w:t>pos_index</w:t>
+      </w:r>
+      <w:proofErr w:type="spellEnd"/>
+      <w:r>
+        <w:t xml:space="preserve"> – storing the terms and their position respective of the tag number in each HTML document’s tags</w:t>
       </w:r>
     </w:p>
     <w:p>
@@ -269,16 +306,18 @@
         <w:t>The ranker…</w:t>
       </w:r>
     </w:p>
-    <w:p/>
+    <w:p>
+      <w:bookmarkStart w:id="0" w:name="_GoBack"/>
+      <w:bookmarkEnd w:id="0"/>
+    </w:p>
     <w:p>
       <w:pPr>
         <w:pStyle w:val="Heading1"/>
       </w:pPr>
       <w:r>
-        <w:t>Assumptions</w:t>
-      </w:r>
-    </w:p>
-    <w:p/>
+        <w:t>Justifications</w:t>
+      </w:r>
+    </w:p>
     <w:p>
       <w:pPr>
         <w:rPr>
@@ -288,54 +327,36 @@
           <w:iCs/>
         </w:rPr>
       </w:pPr>
-      <w:r>
+    </w:p>
+    <w:p>
+      <w:pPr>
         <w:rPr>
           <w:b/>
           <w:bCs/>
           <w:i/>
           <w:iCs/>
         </w:rPr>
-        <w:t>Every HTML document has only one &lt;title&gt; tag, and is in the &lt;header&gt;</w:t>
-      </w:r>
-    </w:p>
-    <w:p>
-      <w:r>
-        <w:t>This is a valid assumption as this is how those tags should be used.</w:t>
-      </w:r>
-      <w:r>
-        <w:t xml:space="preserve"> This assumption is only done in the Indexer, and almost doesn’t affect the system, except with phrase searching, if the assumption is removed.</w:t>
-      </w:r>
-      <w:bookmarkStart w:id="0" w:name="_GoBack"/>
-      <w:bookmarkEnd w:id="0"/>
-    </w:p>
-    <w:p/>
-    <w:p>
-      <w:pPr>
-        <w:pStyle w:val="Heading1"/>
-      </w:pPr>
-      <w:r>
-        <w:t>Justifications</w:t>
-      </w:r>
-    </w:p>
-    <w:p>
-      <w:pPr>
+      </w:pPr>
+      <w:r>
         <w:rPr>
           <w:b/>
           <w:bCs/>
           <w:i/>
           <w:iCs/>
         </w:rPr>
-      </w:pPr>
-    </w:p>
-    <w:p>
-      <w:pPr>
+        <w:t>Indexing only the &lt;title&gt;, &lt;h1, h2…h6&gt;, &lt;b&gt;, &lt;</w:t>
+      </w:r>
+      <w:proofErr w:type="spellStart"/>
+      <w:r>
         <w:rPr>
           <w:b/>
           <w:bCs/>
           <w:i/>
           <w:iCs/>
         </w:rPr>
-      </w:pPr>
+        <w:t>em</w:t>
+      </w:r>
+      <w:proofErr w:type="spellEnd"/>
       <w:r>
         <w:rPr>
           <w:b/>
@@ -343,7 +364,7 @@
           <w:i/>
           <w:iCs/>
         </w:rPr>
-        <w:t>Indexing only the &lt;title&gt;, &lt;h1, h2…h6&gt;, &lt;b&gt;, &lt;em&gt;, &lt;body&gt; tags</w:t>
+        <w:t>&gt;, &lt;body&gt; tags</w:t>
       </w:r>
     </w:p>
     <w:p>
@@ -367,7 +388,15 @@
         </w:numPr>
       </w:pPr>
       <w:r>
-        <w:t>&lt;h1, h2…h6&gt;, &lt;b&gt; and &lt;em&gt; tags to keep record of the importance of plaintext of those tags are in the HTML document</w:t>
+        <w:t>&lt;h1, h2…h6&gt;, &lt;b&gt; and &lt;</w:t>
+      </w:r>
+      <w:proofErr w:type="spellStart"/>
+      <w:r>
+        <w:t>em</w:t>
+      </w:r>
+      <w:proofErr w:type="spellEnd"/>
+      <w:r>
+        <w:t>&gt; tags to keep record of the importance of plaintext of those tags are in the HTML document</w:t>
       </w:r>
     </w:p>
     <w:p>
@@ -420,7 +449,6 @@
     </w:p>
     <w:p>
       <w:r>
-        <w:lastRenderedPageBreak/>
         <w:t>The elimination of stop-words had to be removed from the Indexer prior to the problem that would otherwise arise if the user types into the search bar a stop word, or if the phrase search of the user involves a stop word.</w:t>
       </w:r>
     </w:p>

</xml_diff>

<commit_message>
Justifying why not Highlighting Terms when Only in Title or in Stemmed Form in doc
</commit_message>
<xml_diff>
--- a/MAMgo Dev Manual.docx
+++ b/MAMgo Dev Manual.docx
@@ -306,10 +306,7 @@
         <w:t>The ranker…</w:t>
       </w:r>
     </w:p>
-    <w:p>
-      <w:bookmarkStart w:id="0" w:name="_GoBack"/>
-      <w:bookmarkEnd w:id="0"/>
-    </w:p>
+    <w:p/>
     <w:p>
       <w:pPr>
         <w:pStyle w:val="Heading1"/>
@@ -693,6 +690,121 @@
       </w:pPr>
       <w:r>
         <w:t>Eliminates the need to create a session for the results, which could cause problems when multiple users are using the search engine</w:t>
+      </w:r>
+    </w:p>
+    <w:p/>
+    <w:p>
+      <w:pPr>
+        <w:rPr>
+          <w:b/>
+          <w:bCs/>
+          <w:i/>
+          <w:iCs/>
+        </w:rPr>
+      </w:pPr>
+      <w:r>
+        <w:rPr>
+          <w:b/>
+          <w:bCs/>
+          <w:i/>
+          <w:iCs/>
+        </w:rPr>
+        <w:t>Not displaying the re</w:t>
+      </w:r>
+      <w:r>
+        <w:rPr>
+          <w:b/>
+          <w:bCs/>
+          <w:i/>
+          <w:iCs/>
+        </w:rPr>
+        <w:t xml:space="preserve">quired description snippet when query </w:t>
+      </w:r>
+      <w:r>
+        <w:rPr>
+          <w:b/>
+          <w:bCs/>
+          <w:i/>
+          <w:iCs/>
+        </w:rPr>
+        <w:t>ter</w:t>
+      </w:r>
+      <w:r>
+        <w:rPr>
+          <w:b/>
+          <w:bCs/>
+          <w:i/>
+          <w:iCs/>
+        </w:rPr>
+        <w:t>ms are</w:t>
+      </w:r>
+      <w:r>
+        <w:rPr>
+          <w:b/>
+          <w:bCs/>
+          <w:i/>
+          <w:iCs/>
+        </w:rPr>
+        <w:t xml:space="preserve"> either</w:t>
+      </w:r>
+      <w:r>
+        <w:rPr>
+          <w:b/>
+          <w:bCs/>
+          <w:i/>
+          <w:iCs/>
+        </w:rPr>
+        <w:t xml:space="preserve"> only</w:t>
+      </w:r>
+      <w:r>
+        <w:rPr>
+          <w:b/>
+          <w:bCs/>
+          <w:i/>
+          <w:iCs/>
+        </w:rPr>
+        <w:t xml:space="preserve"> in title or in stemmed form of the document</w:t>
+      </w:r>
+      <w:bookmarkStart w:id="0" w:name="_GoBack"/>
+      <w:bookmarkEnd w:id="0"/>
+    </w:p>
+    <w:p>
+      <w:pPr>
+        <w:pStyle w:val="ListParagraph"/>
+        <w:numPr>
+          <w:ilvl w:val="0"/>
+          <w:numId w:val="5"/>
+        </w:numPr>
+        <w:rPr>
+          <w:b/>
+          <w:bCs/>
+          <w:i/>
+          <w:iCs/>
+        </w:rPr>
+      </w:pPr>
+      <w:r>
+        <w:t>For the title, this is not considered content, it is only the title of the webpage, therefore, it sounds wrong to make a description snippet for it because the word doesn’t exist in the actual content of the page</w:t>
+      </w:r>
+    </w:p>
+    <w:p>
+      <w:pPr>
+        <w:pStyle w:val="ListParagraph"/>
+        <w:numPr>
+          <w:ilvl w:val="0"/>
+          <w:numId w:val="5"/>
+        </w:numPr>
+        <w:rPr>
+          <w:b/>
+          <w:bCs/>
+          <w:i/>
+          <w:iCs/>
+        </w:rPr>
+      </w:pPr>
+      <w:r>
+        <w:t>For the stemmed word, this is impossible to achieve ef</w:t>
+      </w:r>
+      <w:r>
+        <w:t>ficiently following our research</w:t>
       </w:r>
     </w:p>
     <w:sectPr>
@@ -934,6 +1046,119 @@
     </w:lvl>
   </w:abstractNum>
   <w:abstractNum w:abstractNumId="2" w15:restartNumberingAfterBreak="0">
+    <w:nsid w:val="17F83835"/>
+    <w:multiLevelType w:val="hybridMultilevel"/>
+    <w:tmpl w:val="1BB653D4"/>
+    <w:lvl w:ilvl="0" w:tplc="04090001">
+      <w:start w:val="1"/>
+      <w:numFmt w:val="bullet"/>
+      <w:lvlText w:val=""/>
+      <w:lvlJc w:val="left"/>
+      <w:pPr>
+        <w:ind w:left="768" w:hanging="360"/>
+      </w:pPr>
+      <w:rPr>
+        <w:rFonts w:ascii="Symbol" w:hAnsi="Symbol" w:hint="default"/>
+      </w:rPr>
+    </w:lvl>
+    <w:lvl w:ilvl="1" w:tplc="04090003" w:tentative="1">
+      <w:start w:val="1"/>
+      <w:numFmt w:val="bullet"/>
+      <w:lvlText w:val="o"/>
+      <w:lvlJc w:val="left"/>
+      <w:pPr>
+        <w:ind w:left="1488" w:hanging="360"/>
+      </w:pPr>
+      <w:rPr>
+        <w:rFonts w:ascii="Courier New" w:hAnsi="Courier New" w:cs="Courier New" w:hint="default"/>
+      </w:rPr>
+    </w:lvl>
+    <w:lvl w:ilvl="2" w:tplc="04090005" w:tentative="1">
+      <w:start w:val="1"/>
+      <w:numFmt w:val="bullet"/>
+      <w:lvlText w:val=""/>
+      <w:lvlJc w:val="left"/>
+      <w:pPr>
+        <w:ind w:left="2208" w:hanging="360"/>
+      </w:pPr>
+      <w:rPr>
+        <w:rFonts w:ascii="Wingdings" w:hAnsi="Wingdings" w:hint="default"/>
+      </w:rPr>
+    </w:lvl>
+    <w:lvl w:ilvl="3" w:tplc="04090001" w:tentative="1">
+      <w:start w:val="1"/>
+      <w:numFmt w:val="bullet"/>
+      <w:lvlText w:val=""/>
+      <w:lvlJc w:val="left"/>
+      <w:pPr>
+        <w:ind w:left="2928" w:hanging="360"/>
+      </w:pPr>
+      <w:rPr>
+        <w:rFonts w:ascii="Symbol" w:hAnsi="Symbol" w:hint="default"/>
+      </w:rPr>
+    </w:lvl>
+    <w:lvl w:ilvl="4" w:tplc="04090003" w:tentative="1">
+      <w:start w:val="1"/>
+      <w:numFmt w:val="bullet"/>
+      <w:lvlText w:val="o"/>
+      <w:lvlJc w:val="left"/>
+      <w:pPr>
+        <w:ind w:left="3648" w:hanging="360"/>
+      </w:pPr>
+      <w:rPr>
+        <w:rFonts w:ascii="Courier New" w:hAnsi="Courier New" w:cs="Courier New" w:hint="default"/>
+      </w:rPr>
+    </w:lvl>
+    <w:lvl w:ilvl="5" w:tplc="04090005" w:tentative="1">
+      <w:start w:val="1"/>
+      <w:numFmt w:val="bullet"/>
+      <w:lvlText w:val=""/>
+      <w:lvlJc w:val="left"/>
+      <w:pPr>
+        <w:ind w:left="4368" w:hanging="360"/>
+      </w:pPr>
+      <w:rPr>
+        <w:rFonts w:ascii="Wingdings" w:hAnsi="Wingdings" w:hint="default"/>
+      </w:rPr>
+    </w:lvl>
+    <w:lvl w:ilvl="6" w:tplc="04090001" w:tentative="1">
+      <w:start w:val="1"/>
+      <w:numFmt w:val="bullet"/>
+      <w:lvlText w:val=""/>
+      <w:lvlJc w:val="left"/>
+      <w:pPr>
+        <w:ind w:left="5088" w:hanging="360"/>
+      </w:pPr>
+      <w:rPr>
+        <w:rFonts w:ascii="Symbol" w:hAnsi="Symbol" w:hint="default"/>
+      </w:rPr>
+    </w:lvl>
+    <w:lvl w:ilvl="7" w:tplc="04090003" w:tentative="1">
+      <w:start w:val="1"/>
+      <w:numFmt w:val="bullet"/>
+      <w:lvlText w:val="o"/>
+      <w:lvlJc w:val="left"/>
+      <w:pPr>
+        <w:ind w:left="5808" w:hanging="360"/>
+      </w:pPr>
+      <w:rPr>
+        <w:rFonts w:ascii="Courier New" w:hAnsi="Courier New" w:cs="Courier New" w:hint="default"/>
+      </w:rPr>
+    </w:lvl>
+    <w:lvl w:ilvl="8" w:tplc="04090005" w:tentative="1">
+      <w:start w:val="1"/>
+      <w:numFmt w:val="bullet"/>
+      <w:lvlText w:val=""/>
+      <w:lvlJc w:val="left"/>
+      <w:pPr>
+        <w:ind w:left="6528" w:hanging="360"/>
+      </w:pPr>
+      <w:rPr>
+        <w:rFonts w:ascii="Wingdings" w:hAnsi="Wingdings" w:hint="default"/>
+      </w:rPr>
+    </w:lvl>
+  </w:abstractNum>
+  <w:abstractNum w:abstractNumId="3" w15:restartNumberingAfterBreak="0">
     <w:nsid w:val="58917136"/>
     <w:multiLevelType w:val="hybridMultilevel"/>
     <w:tmpl w:val="D1AE8852"/>
@@ -1046,7 +1271,7 @@
       </w:rPr>
     </w:lvl>
   </w:abstractNum>
-  <w:abstractNum w:abstractNumId="3" w15:restartNumberingAfterBreak="0">
+  <w:abstractNum w:abstractNumId="4" w15:restartNumberingAfterBreak="0">
     <w:nsid w:val="733F7D66"/>
     <w:multiLevelType w:val="hybridMultilevel"/>
     <w:tmpl w:val="2A28847C"/>
@@ -1160,7 +1385,7 @@
     </w:lvl>
   </w:abstractNum>
   <w:num w:numId="1">
-    <w:abstractNumId w:val="2"/>
+    <w:abstractNumId w:val="3"/>
   </w:num>
   <w:num w:numId="2">
     <w:abstractNumId w:val="0"/>
@@ -1169,7 +1394,10 @@
     <w:abstractNumId w:val="1"/>
   </w:num>
   <w:num w:numId="4">
-    <w:abstractNumId w:val="3"/>
+    <w:abstractNumId w:val="4"/>
+  </w:num>
+  <w:num w:numId="5">
+    <w:abstractNumId w:val="2"/>
   </w:num>
 </w:numbering>
 </file>

</xml_diff>

<commit_message>
Updated Message Displayed in Snippet when No Words Found to Highlight + Used <html> tag instead of <body> tag
</commit_message>
<xml_diff>
--- a/MAMgo Dev Manual.docx
+++ b/MAMgo Dev Manual.docx
@@ -765,8 +765,6 @@
         </w:rPr>
         <w:t xml:space="preserve"> in title or in stemmed form of the document</w:t>
       </w:r>
-      <w:bookmarkStart w:id="0" w:name="_GoBack"/>
-      <w:bookmarkEnd w:id="0"/>
     </w:p>
     <w:p>
       <w:pPr>
@@ -806,6 +804,8 @@
       <w:r>
         <w:t>ficiently following our research</w:t>
       </w:r>
+      <w:bookmarkStart w:id="0" w:name="_GoBack"/>
+      <w:bookmarkEnd w:id="0"/>
     </w:p>
     <w:sectPr>
       <w:pgSz w:w="12240" w:h="15840"/>

</xml_diff>

<commit_message>
Justifying why table 'results' was created
</commit_message>
<xml_diff>
--- a/MAMgo Dev Manual.docx
+++ b/MAMgo Dev Manual.docx
@@ -804,8 +804,68 @@
       <w:r>
         <w:t>ficiently following our research</w:t>
       </w:r>
+    </w:p>
+    <w:p>
+      <w:pPr>
+        <w:rPr>
+          <w:b/>
+          <w:bCs/>
+          <w:i/>
+          <w:iCs/>
+        </w:rPr>
+      </w:pPr>
+    </w:p>
+    <w:p>
+      <w:pPr>
+        <w:rPr>
+          <w:b/>
+          <w:bCs/>
+          <w:i/>
+          <w:iCs/>
+        </w:rPr>
+      </w:pPr>
+      <w:r>
+        <w:rPr>
+          <w:b/>
+          <w:bCs/>
+          <w:i/>
+          <w:iCs/>
+        </w:rPr>
+        <w:t>Why create table 'results'?</w:t>
+      </w:r>
+      <w:r>
+        <w:rPr>
+          <w:b/>
+          <w:bCs/>
+          <w:i/>
+          <w:iCs/>
+        </w:rPr>
+        <w:t xml:space="preserve"> </w:t>
+      </w:r>
+    </w:p>
+    <w:p>
+      <w:pPr>
+        <w:rPr>
+          <w:b/>
+          <w:bCs/>
+          <w:i/>
+          <w:iCs/>
+        </w:rPr>
+      </w:pPr>
       <w:bookmarkStart w:id="0" w:name="_GoBack"/>
       <w:bookmarkEnd w:id="0"/>
+      <w:r>
+        <w:lastRenderedPageBreak/>
+        <w:t xml:space="preserve">This was necessary because when altering </w:t>
+      </w:r>
+      <w:proofErr w:type="spellStart"/>
+      <w:r>
+        <w:t>docRank</w:t>
+      </w:r>
+      <w:proofErr w:type="spellEnd"/>
+      <w:r>
+        <w:t>, we would want to alter it only for the set of results returned by the Query Processor.</w:t>
+      </w:r>
     </w:p>
     <w:sectPr>
       <w:pgSz w:w="12240" w:h="15840"/>

</xml_diff>